<commit_message>
i have made change
</commit_message>
<xml_diff>
--- a/Myself-Shahidrafiq.docx
+++ b/Myself-Shahidrafiq.docx
@@ -14,6 +14,7 @@
         <w:rPr>
           <w:b/>
           <w:bCs/>
+          <w:highlight w:val="yellow"/>
         </w:rPr>
         <w:t>Myself</w:t>
       </w:r>
@@ -22,6 +23,7 @@
         <w:rPr>
           <w:b/>
           <w:bCs/>
+          <w:highlight w:val="yellow"/>
         </w:rPr>
         <w:t>: Shahid Rafiq</w:t>
       </w:r>
@@ -54,42 +56,34 @@
         <w:t>Faisalabad</w:t>
       </w:r>
       <w:r>
-        <w:t xml:space="preserve">, a place that has significantly shaped who I am today. Growing up in a close-knit family, I learned the importance of values such as respect, hard work, and empathy. My </w:t>
+        <w:t>, a place that has significantly shaped who I am today. Growing up in a close-knit family, I learned the importance of values such as respect, hard work, and empathy. My parents, have always been my role models, instilling in me a strong sense of responsibility and a drive to pursue excellence.</w:t>
+      </w:r>
+    </w:p>
+    <w:p>
+      <w:pPr>
+        <w:rPr>
+          <w:b/>
+          <w:bCs/>
+        </w:rPr>
+      </w:pPr>
+      <w:r>
+        <w:rPr>
+          <w:b/>
+          <w:bCs/>
+        </w:rPr>
+        <w:t>Education and Interests</w:t>
+      </w:r>
+    </w:p>
+    <w:p>
+      <w:r>
+        <w:t xml:space="preserve">Education has always been a cornerstone in my life. I attended Govt. Cresent high school/Govt. Islamia Collage/Gc </w:t>
       </w:r>
       <w:proofErr w:type="gramStart"/>
       <w:r>
-        <w:t>parents,</w:t>
+        <w:t>University ,</w:t>
       </w:r>
       <w:proofErr w:type="gramEnd"/>
       <w:r>
-        <w:t xml:space="preserve"> have always been my role models, instilling in me a strong sense of responsibility and a drive to pursue excellence.</w:t>
-      </w:r>
-    </w:p>
-    <w:p>
-      <w:pPr>
-        <w:rPr>
-          <w:b/>
-          <w:bCs/>
-        </w:rPr>
-      </w:pPr>
-      <w:r>
-        <w:rPr>
-          <w:b/>
-          <w:bCs/>
-        </w:rPr>
-        <w:t>Education and Interests</w:t>
-      </w:r>
-    </w:p>
-    <w:p>
-      <w:r>
-        <w:t xml:space="preserve">Education has always been a cornerstone in my life. I attended Govt. Cresent high school/Govt. Islamia Collage/Gc </w:t>
-      </w:r>
-      <w:proofErr w:type="gramStart"/>
-      <w:r>
-        <w:t>University ,</w:t>
-      </w:r>
-      <w:proofErr w:type="gramEnd"/>
-      <w:r>
         <w:t xml:space="preserve"> where I </w:t>
       </w:r>
       <w:r>
@@ -105,13 +99,8 @@
         <w:t xml:space="preserve"> cricket and spending my time with my best </w:t>
       </w:r>
       <w:r>
-        <w:t xml:space="preserve">friends. </w:t>
-      </w:r>
-      <w:proofErr w:type="gramStart"/>
-      <w:r>
-        <w:t>these</w:t>
-      </w:r>
-      <w:proofErr w:type="gramEnd"/>
+        <w:t>friends. these</w:t>
+      </w:r>
       <w:r>
         <w:t xml:space="preserve"> activities bring me joy and fulfillment.</w:t>
       </w:r>
@@ -854,6 +843,7 @@
   <w:style w:type="character" w:default="1" w:styleId="DefaultParagraphFont">
     <w:name w:val="Default Paragraph Font"/>
     <w:uiPriority w:val="1"/>
+    <w:semiHidden/>
     <w:unhideWhenUsed/>
   </w:style>
   <w:style w:type="table" w:default="1" w:styleId="TableNormal">

</xml_diff>